<commit_message>
yeu cau genco 3 update
</commit_message>
<xml_diff>
--- a/GENCO3/Yêu cầu.docx
+++ b/GENCO3/Yêu cầu.docx
@@ -76,6 +76,419 @@
         </w:numPr>
         <w:rPr>
           <w:rFonts w:asciiTheme="majorHAnsi" w:hAnsiTheme="majorHAnsi" w:cstheme="majorHAnsi"/>
+          <w:b/>
+          <w:color w:val="FF0000"/>
+          <w:sz w:val="28"/>
+          <w:szCs w:val="28"/>
+        </w:rPr>
+      </w:pPr>
+      <w:r>
+        <w:rPr>
+          <w:rFonts w:asciiTheme="majorHAnsi" w:hAnsiTheme="majorHAnsi" w:cstheme="majorHAnsi"/>
+          <w:b/>
+          <w:color w:val="FF0000"/>
+          <w:sz w:val="28"/>
+          <w:szCs w:val="28"/>
+          <w:lang w:val="en-US"/>
+        </w:rPr>
+        <w:t xml:space="preserve">Luồng văn bản đến </w:t>
+      </w:r>
+      <w:r>
+        <w:rPr>
+          <w:rFonts w:asciiTheme="majorHAnsi" w:hAnsiTheme="majorHAnsi" w:cstheme="majorHAnsi"/>
+          <w:b/>
+          <w:color w:val="FF0000"/>
+          <w:sz w:val="28"/>
+          <w:szCs w:val="28"/>
+          <w:lang w:val="en-US"/>
+        </w:rPr>
+        <w:sym w:font="Wingdings" w:char="F0E8"/>
+      </w:r>
+      <w:r>
+        <w:rPr>
+          <w:rFonts w:asciiTheme="majorHAnsi" w:hAnsiTheme="majorHAnsi" w:cstheme="majorHAnsi"/>
+          <w:b/>
+          <w:color w:val="FF0000"/>
+          <w:sz w:val="28"/>
+          <w:szCs w:val="28"/>
+          <w:lang w:val="en-US"/>
+        </w:rPr>
+        <w:t xml:space="preserve"> gửi lãnh đạo ký duyệt </w:t>
+      </w:r>
+      <w:r>
+        <w:rPr>
+          <w:rFonts w:asciiTheme="majorHAnsi" w:hAnsiTheme="majorHAnsi" w:cstheme="majorHAnsi"/>
+          <w:b/>
+          <w:color w:val="FF0000"/>
+          <w:sz w:val="28"/>
+          <w:szCs w:val="28"/>
+          <w:lang w:val="en-US"/>
+        </w:rPr>
+        <w:sym w:font="Wingdings" w:char="F0E8"/>
+      </w:r>
+      <w:r>
+        <w:rPr>
+          <w:rFonts w:asciiTheme="majorHAnsi" w:hAnsiTheme="majorHAnsi" w:cstheme="majorHAnsi"/>
+          <w:b/>
+          <w:color w:val="FF0000"/>
+          <w:sz w:val="28"/>
+          <w:szCs w:val="28"/>
+          <w:lang w:val="en-US"/>
+        </w:rPr>
+        <w:t xml:space="preserve"> chọn người chủ trì và chỉ đạo trực tiếp</w:t>
+      </w:r>
+    </w:p>
+    <w:p>
+      <w:pPr>
+        <w:pStyle w:val="ListParagraph"/>
+        <w:numPr>
+          <w:ilvl w:val="1"/>
+          <w:numId w:val="1"/>
+        </w:numPr>
+        <w:rPr>
+          <w:rFonts w:asciiTheme="majorHAnsi" w:hAnsiTheme="majorHAnsi" w:cstheme="majorHAnsi"/>
+          <w:b/>
+          <w:color w:val="FF0000"/>
+          <w:sz w:val="28"/>
+          <w:szCs w:val="28"/>
+        </w:rPr>
+      </w:pPr>
+      <w:r>
+        <w:rPr>
+          <w:rFonts w:asciiTheme="majorHAnsi" w:hAnsiTheme="majorHAnsi" w:cstheme="majorHAnsi"/>
+          <w:b/>
+          <w:color w:val="FF0000"/>
+          <w:sz w:val="28"/>
+          <w:szCs w:val="28"/>
+          <w:lang w:val="en-US"/>
+        </w:rPr>
+        <w:t>Sau khi kết thúc văn bản thì được in phiếu yêu cầu giải quyết. Tất cả ai liên quan đều được yêu cầu phiếu giải quyết</w:t>
+      </w:r>
+    </w:p>
+    <w:p>
+      <w:pPr>
+        <w:pStyle w:val="ListParagraph"/>
+        <w:numPr>
+          <w:ilvl w:val="1"/>
+          <w:numId w:val="1"/>
+        </w:numPr>
+        <w:rPr>
+          <w:rFonts w:asciiTheme="majorHAnsi" w:hAnsiTheme="majorHAnsi" w:cstheme="majorHAnsi"/>
+          <w:b/>
+          <w:color w:val="FF0000"/>
+          <w:sz w:val="28"/>
+          <w:szCs w:val="28"/>
+        </w:rPr>
+      </w:pPr>
+      <w:r>
+        <w:rPr>
+          <w:rFonts w:asciiTheme="majorHAnsi" w:hAnsiTheme="majorHAnsi" w:cstheme="majorHAnsi"/>
+          <w:b/>
+          <w:color w:val="FF0000"/>
+          <w:sz w:val="28"/>
+          <w:szCs w:val="28"/>
+          <w:lang w:val="en-US"/>
+        </w:rPr>
+        <w:t>Khi xóa (thu hồi) thì văn thư phải nhập lý do xóa (chỉ</w:t>
+      </w:r>
+      <w:r>
+        <w:rPr>
+          <w:rFonts w:asciiTheme="majorHAnsi" w:hAnsiTheme="majorHAnsi" w:cstheme="majorHAnsi"/>
+          <w:b/>
+          <w:color w:val="FF0000"/>
+          <w:sz w:val="28"/>
+          <w:szCs w:val="28"/>
+          <w:lang w:val="en-US"/>
+        </w:rPr>
+        <w:t xml:space="preserve"> có văn thư được xóa)</w:t>
+      </w:r>
+    </w:p>
+    <w:p>
+      <w:pPr>
+        <w:pStyle w:val="ListParagraph"/>
+        <w:numPr>
+          <w:ilvl w:val="1"/>
+          <w:numId w:val="1"/>
+        </w:numPr>
+        <w:rPr>
+          <w:rFonts w:asciiTheme="majorHAnsi" w:hAnsiTheme="majorHAnsi" w:cstheme="majorHAnsi"/>
+          <w:b/>
+          <w:color w:val="FF0000"/>
+          <w:sz w:val="28"/>
+          <w:szCs w:val="28"/>
+        </w:rPr>
+      </w:pPr>
+      <w:r>
+        <w:rPr>
+          <w:rFonts w:asciiTheme="majorHAnsi" w:hAnsiTheme="majorHAnsi" w:cstheme="majorHAnsi"/>
+          <w:b/>
+          <w:color w:val="FF0000"/>
+          <w:sz w:val="28"/>
+          <w:szCs w:val="28"/>
+          <w:lang w:val="en-US"/>
+        </w:rPr>
+        <w:t>Danh sách người nhận xử lý văn bản đến phải được lấy theo phòng ban. Ở mỗi phòng ban sẽ lại có một cách xử</w:t>
+      </w:r>
+      <w:r>
+        <w:rPr>
+          <w:rFonts w:asciiTheme="majorHAnsi" w:hAnsiTheme="majorHAnsi" w:cstheme="majorHAnsi"/>
+          <w:b/>
+          <w:color w:val="FF0000"/>
+          <w:sz w:val="28"/>
+          <w:szCs w:val="28"/>
+          <w:lang w:val="en-US"/>
+        </w:rPr>
+        <w:t xml:space="preserve"> lý khác nhau.</w:t>
+      </w:r>
+    </w:p>
+    <w:p>
+      <w:pPr>
+        <w:pStyle w:val="ListParagraph"/>
+        <w:numPr>
+          <w:ilvl w:val="1"/>
+          <w:numId w:val="1"/>
+        </w:numPr>
+        <w:rPr>
+          <w:rFonts w:asciiTheme="majorHAnsi" w:hAnsiTheme="majorHAnsi" w:cstheme="majorHAnsi"/>
+          <w:b/>
+          <w:color w:val="FF0000"/>
+          <w:sz w:val="28"/>
+          <w:szCs w:val="28"/>
+        </w:rPr>
+      </w:pPr>
+      <w:r>
+        <w:rPr>
+          <w:rFonts w:asciiTheme="majorHAnsi" w:hAnsiTheme="majorHAnsi" w:cstheme="majorHAnsi"/>
+          <w:b/>
+          <w:color w:val="FF0000"/>
+          <w:sz w:val="28"/>
+          <w:szCs w:val="28"/>
+          <w:lang w:val="en-US"/>
+        </w:rPr>
+        <w:t>Một người không thể kiêm nhiệm nhiều vai trò khi xử lý văn bản</w:t>
+      </w:r>
+    </w:p>
+    <w:p>
+      <w:pPr>
+        <w:pStyle w:val="ListParagraph"/>
+        <w:numPr>
+          <w:ilvl w:val="1"/>
+          <w:numId w:val="1"/>
+        </w:numPr>
+        <w:rPr>
+          <w:rFonts w:asciiTheme="majorHAnsi" w:hAnsiTheme="majorHAnsi" w:cstheme="majorHAnsi"/>
+          <w:b/>
+          <w:color w:val="FF0000"/>
+          <w:sz w:val="28"/>
+          <w:szCs w:val="28"/>
+        </w:rPr>
+      </w:pPr>
+      <w:r>
+        <w:rPr>
+          <w:rFonts w:asciiTheme="majorHAnsi" w:hAnsiTheme="majorHAnsi" w:cstheme="majorHAnsi"/>
+          <w:b/>
+          <w:color w:val="FF0000"/>
+          <w:sz w:val="28"/>
+          <w:szCs w:val="28"/>
+          <w:lang w:val="en-US"/>
+        </w:rPr>
+        <w:t>Bắt buộc chọn người chủ trì. Người chỉ đạo và người chỉ đạ</w:t>
+      </w:r>
+      <w:r>
+        <w:rPr>
+          <w:rFonts w:asciiTheme="majorHAnsi" w:hAnsiTheme="majorHAnsi" w:cstheme="majorHAnsi"/>
+          <w:b/>
+          <w:color w:val="FF0000"/>
+          <w:sz w:val="28"/>
+          <w:szCs w:val="28"/>
+          <w:lang w:val="en-US"/>
+        </w:rPr>
+        <w:t>o chính optional</w:t>
+      </w:r>
+    </w:p>
+    <w:p>
+      <w:pPr>
+        <w:pStyle w:val="ListParagraph"/>
+        <w:numPr>
+          <w:ilvl w:val="1"/>
+          <w:numId w:val="1"/>
+        </w:numPr>
+        <w:rPr>
+          <w:rFonts w:asciiTheme="majorHAnsi" w:hAnsiTheme="majorHAnsi" w:cstheme="majorHAnsi"/>
+          <w:b/>
+          <w:color w:val="FF0000"/>
+          <w:sz w:val="28"/>
+          <w:szCs w:val="28"/>
+        </w:rPr>
+      </w:pPr>
+      <w:r>
+        <w:rPr>
+          <w:rFonts w:asciiTheme="majorHAnsi" w:hAnsiTheme="majorHAnsi" w:cstheme="majorHAnsi"/>
+          <w:b/>
+          <w:color w:val="FF0000"/>
+          <w:sz w:val="28"/>
+          <w:szCs w:val="28"/>
+          <w:lang w:val="en-US"/>
+        </w:rPr>
+        <w:t>Ai liên quan đều có thể tạo công việc và văn bản trả lời nếu họ có quyền truy cập vào chức năng</w:t>
+      </w:r>
+    </w:p>
+    <w:p>
+      <w:pPr>
+        <w:pStyle w:val="ListParagraph"/>
+        <w:numPr>
+          <w:ilvl w:val="1"/>
+          <w:numId w:val="1"/>
+        </w:numPr>
+        <w:rPr>
+          <w:rFonts w:asciiTheme="majorHAnsi" w:hAnsiTheme="majorHAnsi" w:cstheme="majorHAnsi"/>
+          <w:b/>
+          <w:color w:val="FF0000"/>
+          <w:sz w:val="28"/>
+          <w:szCs w:val="28"/>
+        </w:rPr>
+      </w:pPr>
+      <w:r>
+        <w:rPr>
+          <w:rFonts w:asciiTheme="majorHAnsi" w:hAnsiTheme="majorHAnsi" w:cstheme="majorHAnsi"/>
+          <w:b/>
+          <w:color w:val="FF0000"/>
+          <w:sz w:val="28"/>
+          <w:szCs w:val="28"/>
+          <w:lang w:val="en-US"/>
+        </w:rPr>
+        <w:t>Văn bản khi xử lý phải được tất cả mọi người xử lý xong thì mới được phép gửi văn bản</w:t>
+      </w:r>
+      <w:r>
+        <w:rPr>
+          <w:rFonts w:asciiTheme="majorHAnsi" w:hAnsiTheme="majorHAnsi" w:cstheme="majorHAnsi"/>
+          <w:b/>
+          <w:color w:val="FF0000"/>
+          <w:sz w:val="28"/>
+          <w:szCs w:val="28"/>
+          <w:lang w:val="en-US"/>
+        </w:rPr>
+        <w:t>.</w:t>
+      </w:r>
+    </w:p>
+    <w:p>
+      <w:pPr>
+        <w:pStyle w:val="ListParagraph"/>
+        <w:numPr>
+          <w:ilvl w:val="1"/>
+          <w:numId w:val="1"/>
+        </w:numPr>
+        <w:rPr>
+          <w:rFonts w:asciiTheme="majorHAnsi" w:hAnsiTheme="majorHAnsi" w:cstheme="majorHAnsi"/>
+          <w:b/>
+          <w:color w:val="FF0000"/>
+          <w:sz w:val="28"/>
+          <w:szCs w:val="28"/>
+        </w:rPr>
+      </w:pPr>
+      <w:r>
+        <w:rPr>
+          <w:rFonts w:asciiTheme="majorHAnsi" w:hAnsiTheme="majorHAnsi" w:cstheme="majorHAnsi"/>
+          <w:b/>
+          <w:color w:val="FF0000"/>
+          <w:sz w:val="28"/>
+          <w:szCs w:val="28"/>
+          <w:lang w:val="en-US"/>
+        </w:rPr>
+        <w:t>Kết thúc rồi khi không được phép kết thúc văn bản nữa</w:t>
+      </w:r>
+      <w:r>
+        <w:rPr>
+          <w:rFonts w:asciiTheme="majorHAnsi" w:hAnsiTheme="majorHAnsi" w:cstheme="majorHAnsi"/>
+          <w:b/>
+          <w:color w:val="FF0000"/>
+          <w:sz w:val="28"/>
+          <w:szCs w:val="28"/>
+          <w:lang w:val="en-US"/>
+        </w:rPr>
+        <w:t>.Nếu như bấm nút kết thúc mà các văn bản khác chưa thể xử lý xong thì không được phép xử lý</w:t>
+      </w:r>
+      <w:r>
+        <w:rPr>
+          <w:rFonts w:asciiTheme="majorHAnsi" w:hAnsiTheme="majorHAnsi" w:cstheme="majorHAnsi"/>
+          <w:b/>
+          <w:color w:val="FF0000"/>
+          <w:sz w:val="28"/>
+          <w:szCs w:val="28"/>
+          <w:lang w:val="en-US"/>
+        </w:rPr>
+        <w:t>. Khi kết thúc công việc cuối cùng thì cần phải hỏi người dùng có muốn kết thúc văn bản luôn không?</w:t>
+      </w:r>
+      <w:r>
+        <w:rPr>
+          <w:rFonts w:asciiTheme="majorHAnsi" w:hAnsiTheme="majorHAnsi" w:cstheme="majorHAnsi"/>
+          <w:b/>
+          <w:color w:val="FF0000"/>
+          <w:sz w:val="28"/>
+          <w:szCs w:val="28"/>
+          <w:lang w:val="en-US"/>
+        </w:rPr>
+        <w:t xml:space="preserve"> Nếu như không còn văn bản đi nào liên quan chưa kết thúc</w:t>
+      </w:r>
+      <w:r>
+        <w:rPr>
+          <w:rFonts w:asciiTheme="majorHAnsi" w:hAnsiTheme="majorHAnsi" w:cstheme="majorHAnsi"/>
+          <w:b/>
+          <w:color w:val="FF0000"/>
+          <w:sz w:val="28"/>
+          <w:szCs w:val="28"/>
+          <w:lang w:val="en-US"/>
+        </w:rPr>
+        <w:t>.</w:t>
+      </w:r>
+    </w:p>
+    <w:p>
+      <w:pPr>
+        <w:pStyle w:val="ListParagraph"/>
+        <w:numPr>
+          <w:ilvl w:val="1"/>
+          <w:numId w:val="1"/>
+        </w:numPr>
+        <w:rPr>
+          <w:rFonts w:asciiTheme="majorHAnsi" w:hAnsiTheme="majorHAnsi" w:cstheme="majorHAnsi"/>
+          <w:b/>
+          <w:color w:val="FF0000"/>
+          <w:sz w:val="28"/>
+          <w:szCs w:val="28"/>
+        </w:rPr>
+      </w:pPr>
+      <w:r>
+        <w:rPr>
+          <w:rFonts w:asciiTheme="majorHAnsi" w:hAnsiTheme="majorHAnsi" w:cstheme="majorHAnsi"/>
+          <w:b/>
+          <w:color w:val="FF0000"/>
+          <w:sz w:val="28"/>
+          <w:szCs w:val="28"/>
+          <w:lang w:val="en-US"/>
+        </w:rPr>
+        <w:t>Phần gửi phòng ban sẽ diễ</w:t>
+      </w:r>
+      <w:r>
+        <w:rPr>
+          <w:rFonts w:asciiTheme="majorHAnsi" w:hAnsiTheme="majorHAnsi" w:cstheme="majorHAnsi"/>
+          <w:b/>
+          <w:color w:val="FF0000"/>
+          <w:sz w:val="28"/>
+          <w:szCs w:val="28"/>
+          <w:lang w:val="en-US"/>
+        </w:rPr>
+        <w:t>n ra sau khi giám đốc phê duyệt</w:t>
+      </w:r>
+    </w:p>
+    <w:p>
+      <w:pPr>
+        <w:pStyle w:val="ListParagraph"/>
+        <w:numPr>
+          <w:ilvl w:val="1"/>
+          <w:numId w:val="1"/>
+        </w:numPr>
+        <w:rPr>
+          <w:rFonts w:asciiTheme="majorHAnsi" w:hAnsiTheme="majorHAnsi" w:cstheme="majorHAnsi"/>
           <w:sz w:val="28"/>
           <w:szCs w:val="28"/>
         </w:rPr>
@@ -367,7 +780,17 @@
           <w:szCs w:val="28"/>
           <w:lang w:val="en-US"/>
         </w:rPr>
-        <w:t xml:space="preserve"> yêu cầu có một module quản lý template “ý kiến chỉ đạo”</w:t>
+        <w:t xml:space="preserve"> yêu cầu có một module </w:t>
+      </w:r>
+      <w:r>
+        <w:rPr>
+          <w:rFonts w:asciiTheme="majorHAnsi" w:hAnsiTheme="majorHAnsi" w:cstheme="majorHAnsi"/>
+          <w:sz w:val="28"/>
+          <w:szCs w:val="28"/>
+          <w:lang w:val="en-US"/>
+        </w:rPr>
+        <w:lastRenderedPageBreak/>
+        <w:t>quản lý template “ý kiến chỉ đạo”</w:t>
       </w:r>
       <w:r>
         <w:rPr>
@@ -629,6 +1052,138 @@
       <w:pPr>
         <w:pStyle w:val="ListParagraph"/>
         <w:numPr>
+          <w:ilvl w:val="1"/>
+          <w:numId w:val="1"/>
+        </w:numPr>
+        <w:rPr>
+          <w:rFonts w:asciiTheme="majorHAnsi" w:hAnsiTheme="majorHAnsi" w:cstheme="majorHAnsi"/>
+          <w:sz w:val="28"/>
+          <w:szCs w:val="28"/>
+        </w:rPr>
+      </w:pPr>
+      <w:r>
+        <w:rPr>
+          <w:rFonts w:asciiTheme="majorHAnsi" w:hAnsiTheme="majorHAnsi" w:cstheme="majorHAnsi"/>
+          <w:b/>
+          <w:sz w:val="28"/>
+          <w:szCs w:val="28"/>
+          <w:lang w:val="en-US"/>
+        </w:rPr>
+        <w:t>Nếu tất cả các việc phát sinh của các bước chủ trì kết thúc thì tự động kết thúc văn bản</w:t>
+      </w:r>
+    </w:p>
+    <w:p>
+      <w:pPr>
+        <w:pStyle w:val="ListParagraph"/>
+        <w:numPr>
+          <w:ilvl w:val="1"/>
+          <w:numId w:val="1"/>
+        </w:numPr>
+        <w:rPr>
+          <w:rFonts w:asciiTheme="majorHAnsi" w:hAnsiTheme="majorHAnsi" w:cstheme="majorHAnsi"/>
+          <w:sz w:val="28"/>
+          <w:szCs w:val="28"/>
+        </w:rPr>
+      </w:pPr>
+      <w:r>
+        <w:rPr>
+          <w:rFonts w:asciiTheme="majorHAnsi" w:hAnsiTheme="majorHAnsi" w:cstheme="majorHAnsi"/>
+          <w:b/>
+          <w:sz w:val="28"/>
+          <w:szCs w:val="28"/>
+          <w:lang w:val="en-US"/>
+        </w:rPr>
+        <w:t>Văn thư có thể ký trước khi gửi</w:t>
+      </w:r>
+    </w:p>
+    <w:p>
+      <w:pPr>
+        <w:pStyle w:val="ListParagraph"/>
+        <w:numPr>
+          <w:ilvl w:val="1"/>
+          <w:numId w:val="1"/>
+        </w:numPr>
+        <w:rPr>
+          <w:rFonts w:asciiTheme="majorHAnsi" w:hAnsiTheme="majorHAnsi" w:cstheme="majorHAnsi"/>
+          <w:sz w:val="28"/>
+          <w:szCs w:val="28"/>
+        </w:rPr>
+      </w:pPr>
+      <w:r>
+        <w:rPr>
+          <w:rFonts w:asciiTheme="majorHAnsi" w:hAnsiTheme="majorHAnsi" w:cstheme="majorHAnsi"/>
+          <w:b/>
+          <w:sz w:val="28"/>
+          <w:szCs w:val="28"/>
+          <w:lang w:val="en-US"/>
+        </w:rPr>
+        <w:t>Văn bản khi gửi đi rồi, sếp (tức người chủ trì có thể thu hồi)</w:t>
+      </w:r>
+      <w:r>
+        <w:rPr>
+          <w:rFonts w:asciiTheme="majorHAnsi" w:hAnsiTheme="majorHAnsi" w:cstheme="majorHAnsi"/>
+          <w:b/>
+          <w:sz w:val="28"/>
+          <w:szCs w:val="28"/>
+          <w:lang w:val="en-US"/>
+        </w:rPr>
+        <w:t>.</w:t>
+      </w:r>
+    </w:p>
+    <w:p>
+      <w:pPr>
+        <w:pStyle w:val="ListParagraph"/>
+        <w:numPr>
+          <w:ilvl w:val="1"/>
+          <w:numId w:val="1"/>
+        </w:numPr>
+        <w:rPr>
+          <w:rFonts w:asciiTheme="majorHAnsi" w:hAnsiTheme="majorHAnsi" w:cstheme="majorHAnsi"/>
+          <w:sz w:val="28"/>
+          <w:szCs w:val="28"/>
+        </w:rPr>
+      </w:pPr>
+      <w:r>
+        <w:rPr>
+          <w:rFonts w:asciiTheme="majorHAnsi" w:hAnsiTheme="majorHAnsi" w:cstheme="majorHAnsi"/>
+          <w:b/>
+          <w:color w:val="FF0000"/>
+          <w:sz w:val="28"/>
+          <w:szCs w:val="28"/>
+          <w:lang w:val="en-US"/>
+        </w:rPr>
+        <w:t>Làm sao để gửi văn bản cho nhiều người</w:t>
+      </w:r>
+    </w:p>
+    <w:p>
+      <w:pPr>
+        <w:pStyle w:val="ListParagraph"/>
+        <w:numPr>
+          <w:ilvl w:val="1"/>
+          <w:numId w:val="1"/>
+        </w:numPr>
+        <w:rPr>
+          <w:rFonts w:asciiTheme="majorHAnsi" w:hAnsiTheme="majorHAnsi" w:cstheme="majorHAnsi"/>
+          <w:sz w:val="28"/>
+          <w:szCs w:val="28"/>
+        </w:rPr>
+      </w:pPr>
+      <w:r>
+        <w:rPr>
+          <w:rFonts w:asciiTheme="majorHAnsi" w:hAnsiTheme="majorHAnsi" w:cstheme="majorHAnsi"/>
+          <w:b/>
+          <w:color w:val="FF0000"/>
+          <w:sz w:val="28"/>
+          <w:szCs w:val="28"/>
+          <w:lang w:val="en-US"/>
+        </w:rPr>
+        <w:t>Làm sao để để một văn bản trên cơ sở dữ liệu nhưng có nhiều người xử lý</w:t>
+      </w:r>
+    </w:p>
+    <w:p>
+      <w:pPr>
+        <w:pStyle w:val="ListParagraph"/>
+        <w:numPr>
           <w:ilvl w:val="0"/>
           <w:numId w:val="1"/>
         </w:numPr>
@@ -645,85 +1200,137 @@
           <w:szCs w:val="28"/>
           <w:lang w:val="en-US"/>
         </w:rPr>
+        <w:t>Văn bản đi</w:t>
+      </w:r>
+    </w:p>
+    <w:p>
+      <w:pPr>
+        <w:pStyle w:val="ListParagraph"/>
+        <w:numPr>
+          <w:ilvl w:val="1"/>
+          <w:numId w:val="1"/>
+        </w:numPr>
+        <w:rPr>
+          <w:rFonts w:asciiTheme="majorHAnsi" w:hAnsiTheme="majorHAnsi" w:cstheme="majorHAnsi"/>
+          <w:sz w:val="28"/>
+          <w:szCs w:val="28"/>
+        </w:rPr>
+      </w:pPr>
+      <w:r>
+        <w:rPr>
+          <w:rFonts w:asciiTheme="majorHAnsi" w:hAnsiTheme="majorHAnsi" w:cstheme="majorHAnsi"/>
+          <w:b/>
+          <w:color w:val="FF0000"/>
+          <w:sz w:val="28"/>
+          <w:szCs w:val="28"/>
+          <w:lang w:val="en-US"/>
+        </w:rPr>
+        <w:t>Danh sách chủ trì người trong ban chủ trì và ban liên quan sẽ được lấy ra theo phòng ban</w:t>
+      </w:r>
+    </w:p>
+    <w:p>
+      <w:pPr>
+        <w:pStyle w:val="ListParagraph"/>
+        <w:numPr>
+          <w:ilvl w:val="1"/>
+          <w:numId w:val="1"/>
+        </w:numPr>
+        <w:rPr>
+          <w:rFonts w:asciiTheme="majorHAnsi" w:hAnsiTheme="majorHAnsi" w:cstheme="majorHAnsi"/>
+          <w:sz w:val="28"/>
+          <w:szCs w:val="28"/>
+        </w:rPr>
+      </w:pPr>
+      <w:r>
+        <w:rPr>
+          <w:rFonts w:asciiTheme="majorHAnsi" w:hAnsiTheme="majorHAnsi" w:cstheme="majorHAnsi"/>
+          <w:b/>
+          <w:color w:val="FF0000"/>
+          <w:sz w:val="28"/>
+          <w:szCs w:val="28"/>
+          <w:lang w:val="en-US"/>
+        </w:rPr>
+        <w:t>Văn bản đi khi phát hành thì trở thành văn bản đi nội bộ khi gửi phòng ban</w:t>
+      </w:r>
+    </w:p>
+    <w:p>
+      <w:pPr>
+        <w:pStyle w:val="ListParagraph"/>
+        <w:numPr>
+          <w:ilvl w:val="1"/>
+          <w:numId w:val="1"/>
+        </w:numPr>
+        <w:rPr>
+          <w:rFonts w:asciiTheme="majorHAnsi" w:hAnsiTheme="majorHAnsi" w:cstheme="majorHAnsi"/>
+          <w:sz w:val="28"/>
+          <w:szCs w:val="28"/>
+          <w:u w:val="single"/>
+        </w:rPr>
+      </w:pPr>
+      <w:r>
+        <w:rPr>
+          <w:rFonts w:asciiTheme="majorHAnsi" w:hAnsiTheme="majorHAnsi" w:cstheme="majorHAnsi"/>
+          <w:sz w:val="28"/>
+          <w:szCs w:val="28"/>
+          <w:u w:val="single"/>
+          <w:lang w:val="en-US"/>
+        </w:rPr>
+        <w:t>Mặc định trưởng ban và phó ban sẽ có chữ ký số. Còn lại nếu muốn có thì phải thiết lập</w:t>
+      </w:r>
+    </w:p>
+    <w:p>
+      <w:pPr>
+        <w:pStyle w:val="ListParagraph"/>
+        <w:numPr>
+          <w:ilvl w:val="1"/>
+          <w:numId w:val="1"/>
+        </w:numPr>
+        <w:rPr>
+          <w:rFonts w:asciiTheme="majorHAnsi" w:hAnsiTheme="majorHAnsi" w:cstheme="majorHAnsi"/>
+          <w:sz w:val="28"/>
+          <w:szCs w:val="28"/>
+        </w:rPr>
+      </w:pPr>
+      <w:r>
+        <w:rPr>
+          <w:rFonts w:asciiTheme="majorHAnsi" w:hAnsiTheme="majorHAnsi" w:cstheme="majorHAnsi"/>
+          <w:sz w:val="28"/>
+          <w:szCs w:val="28"/>
+          <w:lang w:val="en-US"/>
+        </w:rPr>
+        <w:t>Khi văn thư nhập văn bản vào hệ thống có thể chọn trưởng ban liên quan và lãnh đạo</w:t>
+      </w:r>
+      <w:r>
+        <w:rPr>
+          <w:rFonts w:asciiTheme="majorHAnsi" w:hAnsiTheme="majorHAnsi" w:cstheme="majorHAnsi"/>
+          <w:sz w:val="28"/>
+          <w:szCs w:val="28"/>
+          <w:lang w:val="en-US"/>
+        </w:rPr>
+        <w:t xml:space="preserve"> hoặc không chọn</w:t>
+      </w:r>
+    </w:p>
+    <w:p>
+      <w:pPr>
+        <w:pStyle w:val="ListParagraph"/>
+        <w:numPr>
+          <w:ilvl w:val="2"/>
+          <w:numId w:val="1"/>
+        </w:numPr>
+        <w:rPr>
+          <w:rFonts w:asciiTheme="majorHAnsi" w:hAnsiTheme="majorHAnsi" w:cstheme="majorHAnsi"/>
+          <w:sz w:val="28"/>
+          <w:szCs w:val="28"/>
+        </w:rPr>
+      </w:pPr>
+      <w:r>
+        <w:rPr>
+          <w:rFonts w:asciiTheme="majorHAnsi" w:hAnsiTheme="majorHAnsi" w:cstheme="majorHAnsi"/>
+          <w:sz w:val="28"/>
+          <w:szCs w:val="28"/>
+          <w:lang w:val="en-US"/>
+        </w:rPr>
         <w:lastRenderedPageBreak/>
-        <w:t>Văn bản đi</w:t>
-      </w:r>
-    </w:p>
-    <w:p>
-      <w:pPr>
-        <w:pStyle w:val="ListParagraph"/>
-        <w:numPr>
-          <w:ilvl w:val="1"/>
-          <w:numId w:val="1"/>
-        </w:numPr>
-        <w:rPr>
-          <w:rFonts w:asciiTheme="majorHAnsi" w:hAnsiTheme="majorHAnsi" w:cstheme="majorHAnsi"/>
-          <w:sz w:val="28"/>
-          <w:szCs w:val="28"/>
-        </w:rPr>
-      </w:pPr>
-      <w:r>
-        <w:rPr>
-          <w:rFonts w:asciiTheme="majorHAnsi" w:hAnsiTheme="majorHAnsi" w:cstheme="majorHAnsi"/>
-          <w:sz w:val="28"/>
-          <w:szCs w:val="28"/>
-          <w:lang w:val="en-US"/>
-        </w:rPr>
-        <w:t>Mặc định trưởng ban và phó ban sẽ có chữ ký số. Còn lại nếu muốn có thì phải thiết lập</w:t>
-      </w:r>
-    </w:p>
-    <w:p>
-      <w:pPr>
-        <w:pStyle w:val="ListParagraph"/>
-        <w:numPr>
-          <w:ilvl w:val="1"/>
-          <w:numId w:val="1"/>
-        </w:numPr>
-        <w:rPr>
-          <w:rFonts w:asciiTheme="majorHAnsi" w:hAnsiTheme="majorHAnsi" w:cstheme="majorHAnsi"/>
-          <w:sz w:val="28"/>
-          <w:szCs w:val="28"/>
-        </w:rPr>
-      </w:pPr>
-      <w:r>
-        <w:rPr>
-          <w:rFonts w:asciiTheme="majorHAnsi" w:hAnsiTheme="majorHAnsi" w:cstheme="majorHAnsi"/>
-          <w:sz w:val="28"/>
-          <w:szCs w:val="28"/>
-          <w:lang w:val="en-US"/>
-        </w:rPr>
-        <w:t>Khi văn thư nhập văn bản vào hệ thống có thể chọn trưởng ban liên quan và lãnh đạo</w:t>
-      </w:r>
-      <w:r>
-        <w:rPr>
-          <w:rFonts w:asciiTheme="majorHAnsi" w:hAnsiTheme="majorHAnsi" w:cstheme="majorHAnsi"/>
-          <w:sz w:val="28"/>
-          <w:szCs w:val="28"/>
-          <w:lang w:val="en-US"/>
-        </w:rPr>
-        <w:t xml:space="preserve"> hoặc không chọn</w:t>
-      </w:r>
-    </w:p>
-    <w:p>
-      <w:pPr>
-        <w:pStyle w:val="ListParagraph"/>
-        <w:numPr>
-          <w:ilvl w:val="2"/>
-          <w:numId w:val="1"/>
-        </w:numPr>
-        <w:rPr>
-          <w:rFonts w:asciiTheme="majorHAnsi" w:hAnsiTheme="majorHAnsi" w:cstheme="majorHAnsi"/>
-          <w:sz w:val="28"/>
-          <w:szCs w:val="28"/>
-        </w:rPr>
-      </w:pPr>
-      <w:r>
-        <w:rPr>
-          <w:rFonts w:asciiTheme="majorHAnsi" w:hAnsiTheme="majorHAnsi" w:cstheme="majorHAnsi"/>
-          <w:sz w:val="28"/>
-          <w:szCs w:val="28"/>
-          <w:lang w:val="en-US"/>
-        </w:rPr>
         <w:t xml:space="preserve">Nếu không chọn </w:t>
       </w:r>
       <w:r>
@@ -742,331 +1349,340 @@
           <w:szCs w:val="28"/>
           <w:lang w:val="en-US"/>
         </w:rPr>
-        <w:t xml:space="preserve"> văn bản đi theo luồng xử lý bình thường</w:t>
-      </w:r>
-    </w:p>
-    <w:p>
-      <w:pPr>
-        <w:pStyle w:val="ListParagraph"/>
-        <w:numPr>
-          <w:ilvl w:val="2"/>
-          <w:numId w:val="1"/>
-        </w:numPr>
-        <w:rPr>
-          <w:rFonts w:asciiTheme="majorHAnsi" w:hAnsiTheme="majorHAnsi" w:cstheme="majorHAnsi"/>
-          <w:sz w:val="28"/>
-          <w:szCs w:val="28"/>
-        </w:rPr>
-      </w:pPr>
-      <w:r>
-        <w:rPr>
-          <w:rFonts w:asciiTheme="majorHAnsi" w:hAnsiTheme="majorHAnsi" w:cstheme="majorHAnsi"/>
-          <w:sz w:val="28"/>
-          <w:szCs w:val="28"/>
-          <w:lang w:val="en-US"/>
-        </w:rPr>
-        <w:t xml:space="preserve">Nếu chọn </w:t>
-      </w:r>
-      <w:r>
-        <w:rPr>
-          <w:rFonts w:asciiTheme="majorHAnsi" w:hAnsiTheme="majorHAnsi" w:cstheme="majorHAnsi"/>
-          <w:sz w:val="28"/>
-          <w:szCs w:val="28"/>
-          <w:lang w:val="en-US"/>
-        </w:rPr>
-        <w:sym w:font="Wingdings" w:char="F0E8"/>
-      </w:r>
-      <w:r>
-        <w:rPr>
-          <w:rFonts w:asciiTheme="majorHAnsi" w:hAnsiTheme="majorHAnsi" w:cstheme="majorHAnsi"/>
-          <w:sz w:val="28"/>
-          <w:szCs w:val="28"/>
-          <w:lang w:val="en-US"/>
-        </w:rPr>
-        <w:t xml:space="preserve"> văn bản để được đi đến trạng thái tiếp theo cần có được sự ok của các ban liên quan. Nếu một ban liên quan không ok thì văn bản sẽ bị trả về. Tương tự với lãnh đạo. Nếu văn bản không được tất cả lãnh đạo “ok” thì sẽ bị trả về không thực hiện được luồng tiếp theo</w:t>
-      </w:r>
-      <w:r>
-        <w:rPr>
-          <w:rFonts w:asciiTheme="majorHAnsi" w:hAnsiTheme="majorHAnsi" w:cstheme="majorHAnsi"/>
-          <w:sz w:val="28"/>
-          <w:szCs w:val="28"/>
-          <w:lang w:val="en-US"/>
-        </w:rPr>
-        <w:t>.</w:t>
-      </w:r>
-    </w:p>
-    <w:p>
-      <w:pPr>
-        <w:pStyle w:val="ListParagraph"/>
-        <w:numPr>
-          <w:ilvl w:val="2"/>
-          <w:numId w:val="1"/>
-        </w:numPr>
-        <w:rPr>
-          <w:rFonts w:asciiTheme="majorHAnsi" w:hAnsiTheme="majorHAnsi" w:cstheme="majorHAnsi"/>
-          <w:sz w:val="28"/>
-          <w:szCs w:val="28"/>
-        </w:rPr>
-      </w:pPr>
-      <w:r>
-        <w:rPr>
-          <w:rFonts w:asciiTheme="majorHAnsi" w:hAnsiTheme="majorHAnsi" w:cstheme="majorHAnsi"/>
-          <w:sz w:val="28"/>
-          <w:szCs w:val="28"/>
-          <w:lang w:val="en-US"/>
-        </w:rPr>
-        <w:t>Các ban liên quan và lãnh đạo phải được chọn ngay từ đầu</w:t>
-      </w:r>
-    </w:p>
-    <w:p>
-      <w:pPr>
-        <w:pStyle w:val="ListParagraph"/>
-        <w:numPr>
-          <w:ilvl w:val="1"/>
-          <w:numId w:val="1"/>
-        </w:numPr>
-        <w:rPr>
-          <w:rFonts w:asciiTheme="majorHAnsi" w:hAnsiTheme="majorHAnsi" w:cstheme="majorHAnsi"/>
-          <w:sz w:val="28"/>
-          <w:szCs w:val="28"/>
-        </w:rPr>
-      </w:pPr>
-      <w:r>
-        <w:rPr>
-          <w:rFonts w:asciiTheme="majorHAnsi" w:hAnsiTheme="majorHAnsi" w:cstheme="majorHAnsi"/>
-          <w:sz w:val="28"/>
-          <w:szCs w:val="28"/>
-          <w:lang w:val="en-US"/>
-        </w:rPr>
-        <w:t>(?) yêu cầu phải thiết lập được ban lãnh đạo và phó tổng. Nghĩa là các danh sách hiện lên trên không liên quan đến vai trò nào đó trên hệ thống.</w:t>
-      </w:r>
-    </w:p>
-    <w:p>
-      <w:pPr>
-        <w:pStyle w:val="ListParagraph"/>
-        <w:numPr>
-          <w:ilvl w:val="0"/>
-          <w:numId w:val="1"/>
-        </w:numPr>
-        <w:rPr>
-          <w:rFonts w:asciiTheme="majorHAnsi" w:hAnsiTheme="majorHAnsi" w:cstheme="majorHAnsi"/>
-          <w:sz w:val="28"/>
-          <w:szCs w:val="28"/>
-        </w:rPr>
-      </w:pPr>
-      <w:r>
-        <w:rPr>
-          <w:rFonts w:asciiTheme="majorHAnsi" w:hAnsiTheme="majorHAnsi" w:cstheme="majorHAnsi"/>
-          <w:sz w:val="28"/>
-          <w:szCs w:val="28"/>
-          <w:lang w:val="en-US"/>
-        </w:rPr>
-        <w:t>Sử dụng Service</w:t>
-      </w:r>
-    </w:p>
-    <w:p>
-      <w:pPr>
-        <w:pStyle w:val="ListParagraph"/>
-        <w:numPr>
-          <w:ilvl w:val="1"/>
-          <w:numId w:val="1"/>
-        </w:numPr>
-        <w:rPr>
-          <w:rFonts w:asciiTheme="majorHAnsi" w:hAnsiTheme="majorHAnsi" w:cstheme="majorHAnsi"/>
-          <w:sz w:val="28"/>
-          <w:szCs w:val="28"/>
-        </w:rPr>
-      </w:pPr>
-      <w:r>
-        <w:rPr>
-          <w:rFonts w:asciiTheme="majorHAnsi" w:hAnsiTheme="majorHAnsi" w:cstheme="majorHAnsi"/>
-          <w:sz w:val="28"/>
-          <w:szCs w:val="28"/>
-          <w:lang w:val="en-US"/>
-        </w:rPr>
-        <w:t>Yêu cầu ký văn bản qua email. Hệ thống khi vận hành chạy mạng nội bộ “intranet” không public ra bên ngoài nên không thể gửi email trên hệ thống. Cần phải xây dựng một web api để kết nối tới csdl của hệ thống</w:t>
-      </w:r>
-      <w:r>
-        <w:rPr>
-          <w:rFonts w:asciiTheme="majorHAnsi" w:hAnsiTheme="majorHAnsi" w:cstheme="majorHAnsi"/>
-          <w:sz w:val="28"/>
-          <w:szCs w:val="28"/>
-          <w:lang w:val="en-US"/>
-        </w:rPr>
-        <w:t xml:space="preserve"> trên</w:t>
-      </w:r>
-      <w:r>
-        <w:rPr>
-          <w:rFonts w:asciiTheme="majorHAnsi" w:hAnsiTheme="majorHAnsi" w:cstheme="majorHAnsi"/>
-          <w:sz w:val="28"/>
-          <w:szCs w:val="28"/>
-          <w:lang w:val="en-US"/>
-        </w:rPr>
-        <w:t>. API sẽ đảm nhận việc gửi email và ký số vào file.</w:t>
-      </w:r>
-    </w:p>
-    <w:p>
-      <w:pPr>
-        <w:pStyle w:val="ListParagraph"/>
-        <w:numPr>
-          <w:ilvl w:val="1"/>
-          <w:numId w:val="1"/>
-        </w:numPr>
-        <w:rPr>
-          <w:rFonts w:asciiTheme="majorHAnsi" w:hAnsiTheme="majorHAnsi" w:cstheme="majorHAnsi"/>
-          <w:sz w:val="28"/>
-          <w:szCs w:val="28"/>
-        </w:rPr>
-      </w:pPr>
-      <w:r>
-        <w:rPr>
-          <w:rFonts w:asciiTheme="majorHAnsi" w:hAnsiTheme="majorHAnsi" w:cstheme="majorHAnsi"/>
-          <w:sz w:val="28"/>
-          <w:szCs w:val="28"/>
-          <w:lang w:val="en-US"/>
-        </w:rPr>
-        <w:t>Các văn bản đi được gửi trong mạng nội bộ của EVN sẽ được gọi service để lấy về. Sau đó văn thư sẽ tiến hành “convert” để trở thành một văn bản đi trong hệ thống</w:t>
-      </w:r>
-      <w:r>
-        <w:rPr>
-          <w:rFonts w:asciiTheme="majorHAnsi" w:hAnsiTheme="majorHAnsi" w:cstheme="majorHAnsi"/>
-          <w:sz w:val="28"/>
-          <w:szCs w:val="28"/>
-          <w:lang w:val="en-US"/>
-        </w:rPr>
-        <w:t>. Các văn bản sẽ có trạng thái là “</w:t>
-      </w:r>
-      <w:r>
-        <w:rPr>
-          <w:rFonts w:asciiTheme="majorHAnsi" w:hAnsiTheme="majorHAnsi" w:cstheme="majorHAnsi"/>
-          <w:b/>
-          <w:sz w:val="28"/>
-          <w:szCs w:val="28"/>
-          <w:lang w:val="en-US"/>
-        </w:rPr>
-        <w:t>mới tạo/mới chuyển</w:t>
-      </w:r>
-      <w:r>
-        <w:rPr>
-          <w:rFonts w:asciiTheme="majorHAnsi" w:hAnsiTheme="majorHAnsi" w:cstheme="majorHAnsi"/>
-          <w:sz w:val="28"/>
-          <w:szCs w:val="28"/>
-          <w:lang w:val="en-US"/>
-        </w:rPr>
-        <w:t>”</w:t>
-      </w:r>
-    </w:p>
-    <w:p>
-      <w:pPr>
-        <w:pStyle w:val="ListParagraph"/>
-        <w:numPr>
-          <w:ilvl w:val="0"/>
-          <w:numId w:val="1"/>
-        </w:numPr>
-        <w:rPr>
-          <w:rFonts w:asciiTheme="majorHAnsi" w:hAnsiTheme="majorHAnsi" w:cstheme="majorHAnsi"/>
-          <w:sz w:val="28"/>
-          <w:szCs w:val="28"/>
-        </w:rPr>
-      </w:pPr>
-      <w:r>
-        <w:rPr>
-          <w:rFonts w:asciiTheme="majorHAnsi" w:hAnsiTheme="majorHAnsi" w:cstheme="majorHAnsi"/>
-          <w:sz w:val="28"/>
-          <w:szCs w:val="28"/>
-          <w:lang w:val="en-US"/>
-        </w:rPr>
-        <w:t>Văn bản đi nội bộ</w:t>
-      </w:r>
-    </w:p>
-    <w:p>
-      <w:pPr>
-        <w:pStyle w:val="ListParagraph"/>
-        <w:numPr>
-          <w:ilvl w:val="1"/>
-          <w:numId w:val="1"/>
-        </w:numPr>
-        <w:rPr>
-          <w:rFonts w:asciiTheme="majorHAnsi" w:hAnsiTheme="majorHAnsi" w:cstheme="majorHAnsi"/>
-          <w:sz w:val="28"/>
-          <w:szCs w:val="28"/>
-        </w:rPr>
-      </w:pPr>
-      <w:r>
-        <w:rPr>
-          <w:rFonts w:asciiTheme="majorHAnsi" w:hAnsiTheme="majorHAnsi" w:cstheme="majorHAnsi"/>
-          <w:sz w:val="28"/>
-          <w:szCs w:val="28"/>
-          <w:lang w:val="en-US"/>
-        </w:rPr>
-        <w:t>Giống với văn bản đi thường nhưng không có phát hành</w:t>
-      </w:r>
-      <w:r>
-        <w:rPr>
-          <w:rFonts w:asciiTheme="majorHAnsi" w:hAnsiTheme="majorHAnsi" w:cstheme="majorHAnsi"/>
-          <w:sz w:val="28"/>
-          <w:szCs w:val="28"/>
-          <w:lang w:val="en-US"/>
-        </w:rPr>
-        <w:t xml:space="preserve"> </w:t>
-      </w:r>
-    </w:p>
-    <w:p>
-      <w:pPr>
-        <w:pStyle w:val="ListParagraph"/>
-        <w:numPr>
-          <w:ilvl w:val="0"/>
-          <w:numId w:val="1"/>
-        </w:numPr>
-        <w:rPr>
-          <w:rFonts w:asciiTheme="majorHAnsi" w:hAnsiTheme="majorHAnsi" w:cstheme="majorHAnsi"/>
-          <w:sz w:val="28"/>
-          <w:szCs w:val="28"/>
-        </w:rPr>
-      </w:pPr>
-      <w:r>
-        <w:rPr>
-          <w:rFonts w:asciiTheme="majorHAnsi" w:hAnsiTheme="majorHAnsi" w:cstheme="majorHAnsi"/>
-          <w:sz w:val="28"/>
-          <w:szCs w:val="28"/>
-          <w:lang w:val="en-US"/>
-        </w:rPr>
-        <w:t>PHÒNG BAN</w:t>
-      </w:r>
-    </w:p>
-    <w:p>
-      <w:pPr>
-        <w:pStyle w:val="ListParagraph"/>
-        <w:numPr>
-          <w:ilvl w:val="1"/>
-          <w:numId w:val="1"/>
-        </w:numPr>
-        <w:rPr>
-          <w:rFonts w:asciiTheme="majorHAnsi" w:hAnsiTheme="majorHAnsi" w:cstheme="majorHAnsi"/>
-          <w:sz w:val="28"/>
-          <w:szCs w:val="28"/>
-        </w:rPr>
-      </w:pPr>
-      <w:r>
-        <w:rPr>
-          <w:rFonts w:asciiTheme="majorHAnsi" w:hAnsiTheme="majorHAnsi" w:cstheme="majorHAnsi"/>
-          <w:sz w:val="28"/>
-          <w:szCs w:val="28"/>
-          <w:lang w:val="en-US"/>
-        </w:rPr>
-        <w:t>Mỗi người được phép tồn tại ở nhiều phòng ban và mỗi phòng ban người dùng này có thể giữ một chức vụ khác nhau</w:t>
-      </w:r>
-      <w:r>
-        <w:rPr>
-          <w:rFonts w:asciiTheme="majorHAnsi" w:hAnsiTheme="majorHAnsi" w:cstheme="majorHAnsi"/>
-          <w:sz w:val="28"/>
-          <w:szCs w:val="28"/>
-          <w:lang w:val="en-US"/>
-        </w:rPr>
-        <w:t>.</w:t>
+        <w:t xml:space="preserve"> văn bản đi theo luồng xử lý bình t</w:t>
       </w:r>
       <w:bookmarkStart w:id="0" w:name="_GoBack"/>
       <w:bookmarkEnd w:id="0"/>
+      <w:r>
+        <w:rPr>
+          <w:rFonts w:asciiTheme="majorHAnsi" w:hAnsiTheme="majorHAnsi" w:cstheme="majorHAnsi"/>
+          <w:sz w:val="28"/>
+          <w:szCs w:val="28"/>
+          <w:lang w:val="en-US"/>
+        </w:rPr>
+        <w:t>hường</w:t>
+      </w:r>
+    </w:p>
+    <w:p>
+      <w:pPr>
+        <w:pStyle w:val="ListParagraph"/>
+        <w:numPr>
+          <w:ilvl w:val="2"/>
+          <w:numId w:val="1"/>
+        </w:numPr>
+        <w:rPr>
+          <w:rFonts w:asciiTheme="majorHAnsi" w:hAnsiTheme="majorHAnsi" w:cstheme="majorHAnsi"/>
+          <w:sz w:val="28"/>
+          <w:szCs w:val="28"/>
+        </w:rPr>
+      </w:pPr>
+      <w:r>
+        <w:rPr>
+          <w:rFonts w:asciiTheme="majorHAnsi" w:hAnsiTheme="majorHAnsi" w:cstheme="majorHAnsi"/>
+          <w:sz w:val="28"/>
+          <w:szCs w:val="28"/>
+          <w:lang w:val="en-US"/>
+        </w:rPr>
+        <w:t xml:space="preserve">Nếu chọn </w:t>
+      </w:r>
+      <w:r>
+        <w:rPr>
+          <w:rFonts w:asciiTheme="majorHAnsi" w:hAnsiTheme="majorHAnsi" w:cstheme="majorHAnsi"/>
+          <w:sz w:val="28"/>
+          <w:szCs w:val="28"/>
+          <w:lang w:val="en-US"/>
+        </w:rPr>
+        <w:sym w:font="Wingdings" w:char="F0E8"/>
+      </w:r>
+      <w:r>
+        <w:rPr>
+          <w:rFonts w:asciiTheme="majorHAnsi" w:hAnsiTheme="majorHAnsi" w:cstheme="majorHAnsi"/>
+          <w:sz w:val="28"/>
+          <w:szCs w:val="28"/>
+          <w:lang w:val="en-US"/>
+        </w:rPr>
+        <w:t xml:space="preserve"> văn bản để được đi đến trạng thái tiếp theo cần có được sự ok của các ban liên quan. Nếu một ban liên quan không ok thì văn bản sẽ bị trả về. Tương tự với lãnh đạo. Nếu văn bản không được tất cả lãnh đạo “ok” thì sẽ bị trả về không thực hiện được luồng tiếp theo</w:t>
+      </w:r>
+      <w:r>
+        <w:rPr>
+          <w:rFonts w:asciiTheme="majorHAnsi" w:hAnsiTheme="majorHAnsi" w:cstheme="majorHAnsi"/>
+          <w:sz w:val="28"/>
+          <w:szCs w:val="28"/>
+          <w:lang w:val="en-US"/>
+        </w:rPr>
+        <w:t>.</w:t>
+      </w:r>
+    </w:p>
+    <w:p>
+      <w:pPr>
+        <w:pStyle w:val="ListParagraph"/>
+        <w:numPr>
+          <w:ilvl w:val="2"/>
+          <w:numId w:val="1"/>
+        </w:numPr>
+        <w:rPr>
+          <w:rFonts w:asciiTheme="majorHAnsi" w:hAnsiTheme="majorHAnsi" w:cstheme="majorHAnsi"/>
+          <w:sz w:val="28"/>
+          <w:szCs w:val="28"/>
+        </w:rPr>
+      </w:pPr>
+      <w:r>
+        <w:rPr>
+          <w:rFonts w:asciiTheme="majorHAnsi" w:hAnsiTheme="majorHAnsi" w:cstheme="majorHAnsi"/>
+          <w:sz w:val="28"/>
+          <w:szCs w:val="28"/>
+          <w:lang w:val="en-US"/>
+        </w:rPr>
+        <w:t>Các ban liên quan và lãnh đạo phải được chọn ngay từ đầu</w:t>
+      </w:r>
+    </w:p>
+    <w:p>
+      <w:pPr>
+        <w:pStyle w:val="ListParagraph"/>
+        <w:numPr>
+          <w:ilvl w:val="1"/>
+          <w:numId w:val="1"/>
+        </w:numPr>
+        <w:rPr>
+          <w:rFonts w:asciiTheme="majorHAnsi" w:hAnsiTheme="majorHAnsi" w:cstheme="majorHAnsi"/>
+          <w:sz w:val="28"/>
+          <w:szCs w:val="28"/>
+        </w:rPr>
+      </w:pPr>
+      <w:r>
+        <w:rPr>
+          <w:rFonts w:asciiTheme="majorHAnsi" w:hAnsiTheme="majorHAnsi" w:cstheme="majorHAnsi"/>
+          <w:sz w:val="28"/>
+          <w:szCs w:val="28"/>
+          <w:lang w:val="en-US"/>
+        </w:rPr>
+        <w:t>(?) yêu cầu phải thiết lập được ban lãnh đạo và phó tổng. Nghĩa là các danh sách hiện lên trên không liên quan đến vai trò nào đó trên hệ thống.</w:t>
+      </w:r>
+    </w:p>
+    <w:p>
+      <w:pPr>
+        <w:pStyle w:val="ListParagraph"/>
+        <w:numPr>
+          <w:ilvl w:val="0"/>
+          <w:numId w:val="1"/>
+        </w:numPr>
+        <w:rPr>
+          <w:rFonts w:asciiTheme="majorHAnsi" w:hAnsiTheme="majorHAnsi" w:cstheme="majorHAnsi"/>
+          <w:sz w:val="28"/>
+          <w:szCs w:val="28"/>
+        </w:rPr>
+      </w:pPr>
+      <w:r>
+        <w:rPr>
+          <w:rFonts w:asciiTheme="majorHAnsi" w:hAnsiTheme="majorHAnsi" w:cstheme="majorHAnsi"/>
+          <w:sz w:val="28"/>
+          <w:szCs w:val="28"/>
+          <w:lang w:val="en-US"/>
+        </w:rPr>
+        <w:t>Sử dụng Service</w:t>
+      </w:r>
+    </w:p>
+    <w:p>
+      <w:pPr>
+        <w:pStyle w:val="ListParagraph"/>
+        <w:numPr>
+          <w:ilvl w:val="1"/>
+          <w:numId w:val="1"/>
+        </w:numPr>
+        <w:rPr>
+          <w:rFonts w:asciiTheme="majorHAnsi" w:hAnsiTheme="majorHAnsi" w:cstheme="majorHAnsi"/>
+          <w:sz w:val="28"/>
+          <w:szCs w:val="28"/>
+        </w:rPr>
+      </w:pPr>
+      <w:r>
+        <w:rPr>
+          <w:rFonts w:asciiTheme="majorHAnsi" w:hAnsiTheme="majorHAnsi" w:cstheme="majorHAnsi"/>
+          <w:sz w:val="28"/>
+          <w:szCs w:val="28"/>
+          <w:lang w:val="en-US"/>
+        </w:rPr>
+        <w:t>Yêu cầu ký văn bản qua email. Hệ thống khi vận hành chạy mạng nội bộ “intranet” không public ra bên ngoài nên không thể gửi email trên hệ thống. Cần phải xây dựng một web api để kết nối tới csdl của hệ thống</w:t>
+      </w:r>
+      <w:r>
+        <w:rPr>
+          <w:rFonts w:asciiTheme="majorHAnsi" w:hAnsiTheme="majorHAnsi" w:cstheme="majorHAnsi"/>
+          <w:sz w:val="28"/>
+          <w:szCs w:val="28"/>
+          <w:lang w:val="en-US"/>
+        </w:rPr>
+        <w:t xml:space="preserve"> trên</w:t>
+      </w:r>
+      <w:r>
+        <w:rPr>
+          <w:rFonts w:asciiTheme="majorHAnsi" w:hAnsiTheme="majorHAnsi" w:cstheme="majorHAnsi"/>
+          <w:sz w:val="28"/>
+          <w:szCs w:val="28"/>
+          <w:lang w:val="en-US"/>
+        </w:rPr>
+        <w:t>. API sẽ đảm nhận việc gửi email và ký số vào file.</w:t>
+      </w:r>
+    </w:p>
+    <w:p>
+      <w:pPr>
+        <w:pStyle w:val="ListParagraph"/>
+        <w:numPr>
+          <w:ilvl w:val="1"/>
+          <w:numId w:val="1"/>
+        </w:numPr>
+        <w:rPr>
+          <w:rFonts w:asciiTheme="majorHAnsi" w:hAnsiTheme="majorHAnsi" w:cstheme="majorHAnsi"/>
+          <w:sz w:val="28"/>
+          <w:szCs w:val="28"/>
+        </w:rPr>
+      </w:pPr>
+      <w:r>
+        <w:rPr>
+          <w:rFonts w:asciiTheme="majorHAnsi" w:hAnsiTheme="majorHAnsi" w:cstheme="majorHAnsi"/>
+          <w:sz w:val="28"/>
+          <w:szCs w:val="28"/>
+          <w:lang w:val="en-US"/>
+        </w:rPr>
+        <w:t>Các văn bản đi được gửi trong mạng nội bộ của EVN sẽ được gọi service để lấy về. Sau đó văn thư sẽ tiến hành “convert” để trở thành một văn bản đi trong hệ thống</w:t>
+      </w:r>
+      <w:r>
+        <w:rPr>
+          <w:rFonts w:asciiTheme="majorHAnsi" w:hAnsiTheme="majorHAnsi" w:cstheme="majorHAnsi"/>
+          <w:sz w:val="28"/>
+          <w:szCs w:val="28"/>
+          <w:lang w:val="en-US"/>
+        </w:rPr>
+        <w:t>. Các văn bản sẽ có trạng thái là “</w:t>
+      </w:r>
+      <w:r>
+        <w:rPr>
+          <w:rFonts w:asciiTheme="majorHAnsi" w:hAnsiTheme="majorHAnsi" w:cstheme="majorHAnsi"/>
+          <w:b/>
+          <w:sz w:val="28"/>
+          <w:szCs w:val="28"/>
+          <w:lang w:val="en-US"/>
+        </w:rPr>
+        <w:t>mới tạo/mới chuyển</w:t>
+      </w:r>
+      <w:r>
+        <w:rPr>
+          <w:rFonts w:asciiTheme="majorHAnsi" w:hAnsiTheme="majorHAnsi" w:cstheme="majorHAnsi"/>
+          <w:sz w:val="28"/>
+          <w:szCs w:val="28"/>
+          <w:lang w:val="en-US"/>
+        </w:rPr>
+        <w:t>”</w:t>
+      </w:r>
+    </w:p>
+    <w:p>
+      <w:pPr>
+        <w:pStyle w:val="ListParagraph"/>
+        <w:numPr>
+          <w:ilvl w:val="0"/>
+          <w:numId w:val="1"/>
+        </w:numPr>
+        <w:rPr>
+          <w:rFonts w:asciiTheme="majorHAnsi" w:hAnsiTheme="majorHAnsi" w:cstheme="majorHAnsi"/>
+          <w:sz w:val="28"/>
+          <w:szCs w:val="28"/>
+        </w:rPr>
+      </w:pPr>
+      <w:r>
+        <w:rPr>
+          <w:rFonts w:asciiTheme="majorHAnsi" w:hAnsiTheme="majorHAnsi" w:cstheme="majorHAnsi"/>
+          <w:sz w:val="28"/>
+          <w:szCs w:val="28"/>
+          <w:lang w:val="en-US"/>
+        </w:rPr>
+        <w:t>Văn bản đi nội bộ</w:t>
+      </w:r>
+    </w:p>
+    <w:p>
+      <w:pPr>
+        <w:pStyle w:val="ListParagraph"/>
+        <w:numPr>
+          <w:ilvl w:val="1"/>
+          <w:numId w:val="1"/>
+        </w:numPr>
+        <w:rPr>
+          <w:rFonts w:asciiTheme="majorHAnsi" w:hAnsiTheme="majorHAnsi" w:cstheme="majorHAnsi"/>
+          <w:sz w:val="28"/>
+          <w:szCs w:val="28"/>
+        </w:rPr>
+      </w:pPr>
+      <w:r>
+        <w:rPr>
+          <w:rFonts w:asciiTheme="majorHAnsi" w:hAnsiTheme="majorHAnsi" w:cstheme="majorHAnsi"/>
+          <w:sz w:val="28"/>
+          <w:szCs w:val="28"/>
+          <w:lang w:val="en-US"/>
+        </w:rPr>
+        <w:t>Giống với văn bản đi thường nhưng không có phát hành</w:t>
+      </w:r>
+      <w:r>
+        <w:rPr>
+          <w:rFonts w:asciiTheme="majorHAnsi" w:hAnsiTheme="majorHAnsi" w:cstheme="majorHAnsi"/>
+          <w:sz w:val="28"/>
+          <w:szCs w:val="28"/>
+          <w:lang w:val="en-US"/>
+        </w:rPr>
+        <w:t xml:space="preserve"> </w:t>
+      </w:r>
+    </w:p>
+    <w:p>
+      <w:pPr>
+        <w:pStyle w:val="ListParagraph"/>
+        <w:numPr>
+          <w:ilvl w:val="0"/>
+          <w:numId w:val="1"/>
+        </w:numPr>
+        <w:rPr>
+          <w:rFonts w:asciiTheme="majorHAnsi" w:hAnsiTheme="majorHAnsi" w:cstheme="majorHAnsi"/>
+          <w:sz w:val="28"/>
+          <w:szCs w:val="28"/>
+        </w:rPr>
+      </w:pPr>
+      <w:r>
+        <w:rPr>
+          <w:rFonts w:asciiTheme="majorHAnsi" w:hAnsiTheme="majorHAnsi" w:cstheme="majorHAnsi"/>
+          <w:sz w:val="28"/>
+          <w:szCs w:val="28"/>
+          <w:lang w:val="en-US"/>
+        </w:rPr>
+        <w:t>PHÒNG BAN</w:t>
+      </w:r>
+    </w:p>
+    <w:p>
+      <w:pPr>
+        <w:pStyle w:val="ListParagraph"/>
+        <w:numPr>
+          <w:ilvl w:val="1"/>
+          <w:numId w:val="1"/>
+        </w:numPr>
+        <w:rPr>
+          <w:rFonts w:asciiTheme="majorHAnsi" w:hAnsiTheme="majorHAnsi" w:cstheme="majorHAnsi"/>
+          <w:sz w:val="28"/>
+          <w:szCs w:val="28"/>
+        </w:rPr>
+      </w:pPr>
+      <w:r>
+        <w:rPr>
+          <w:rFonts w:asciiTheme="majorHAnsi" w:hAnsiTheme="majorHAnsi" w:cstheme="majorHAnsi"/>
+          <w:sz w:val="28"/>
+          <w:szCs w:val="28"/>
+          <w:lang w:val="en-US"/>
+        </w:rPr>
+        <w:t>Mỗi người được phép tồn tại ở nhiều phòng ban và mỗi phòng ban người dùng này có thể giữ một chức vụ khác nhau</w:t>
+      </w:r>
+      <w:r>
+        <w:rPr>
+          <w:rFonts w:asciiTheme="majorHAnsi" w:hAnsiTheme="majorHAnsi" w:cstheme="majorHAnsi"/>
+          <w:sz w:val="28"/>
+          <w:szCs w:val="28"/>
+          <w:lang w:val="en-US"/>
+        </w:rPr>
+        <w:t>.</w:t>
+      </w:r>
     </w:p>
     <w:sectPr>
       <w:pgSz w:w="11906" w:h="16838"/>

</xml_diff>